<commit_message>
Question 2 worked on top of class for LDA
</commit_message>
<xml_diff>
--- a/CA_Danton_Prestes_Nov23.docx
+++ b/CA_Danton_Prestes_Nov23.docx
@@ -245,8 +245,13 @@
           </w:tcPr>
           <w:p>
             <w:r>
-              <w:t>Danton Escobar Prestes</w:t>
+              <w:t xml:space="preserve">Danton Escobar </w:t>
             </w:r>
+            <w:proofErr w:type="spellStart"/>
+            <w:r>
+              <w:t>Prestes</w:t>
+            </w:r>
+            <w:proofErr w:type="spellEnd"/>
           </w:p>
         </w:tc>
       </w:tr>
@@ -363,7 +368,43 @@
           <w:tcPr>
             <w:tcW w:w="6753" w:type="dxa"/>
           </w:tcPr>
-          <w:p/>
+          <w:p>
+            <w:r>
+              <w:t>01/12/2023</w:t>
+            </w:r>
+          </w:p>
+        </w:tc>
+      </w:tr>
+      <w:tr>
+        <w:tc>
+          <w:tcPr>
+            <w:tcW w:w="2263" w:type="dxa"/>
+          </w:tcPr>
+          <w:p>
+            <w:pPr>
+              <w:rPr>
+                <w:b/>
+                <w:bCs/>
+              </w:rPr>
+            </w:pPr>
+            <w:r>
+              <w:rPr>
+                <w:b/>
+                <w:bCs/>
+              </w:rPr>
+              <w:t>GITHUB REP:</w:t>
+            </w:r>
+          </w:p>
+        </w:tc>
+        <w:tc>
+          <w:tcPr>
+            <w:tcW w:w="6753" w:type="dxa"/>
+          </w:tcPr>
+          <w:p>
+            <w:r>
+              <w:t>https://github.com/dantonprestes/CA_Integrated.git</w:t>
+            </w:r>
+          </w:p>
         </w:tc>
       </w:tr>
     </w:tbl>
@@ -694,8 +735,18 @@
           <w:sz w:val="34"/>
           <w:szCs w:val="34"/>
         </w:rPr>
-        <w:t>Danton Prestes</w:t>
-      </w:r>
+        <w:lastRenderedPageBreak/>
+        <w:t xml:space="preserve">Danton </w:t>
+      </w:r>
+      <w:proofErr w:type="spellStart"/>
+      <w:r>
+        <w:rPr>
+          <w:sz w:val="34"/>
+          <w:szCs w:val="34"/>
+        </w:rPr>
+        <w:t>Prestes</w:t>
+      </w:r>
+      <w:proofErr w:type="spellEnd"/>
     </w:p>
     <w:p>
       <w:pPr>
@@ -1513,7 +1564,6 @@
           <w:sz w:val="24"/>
           <w:szCs w:val="24"/>
         </w:rPr>
-        <w:lastRenderedPageBreak/>
         <w:t xml:space="preserve">Introduction </w:t>
       </w:r>
     </w:p>
@@ -1559,7 +1609,61 @@
           <w:sz w:val="24"/>
           <w:szCs w:val="24"/>
         </w:rPr>
-        <w:t>was elaborated based on a ficticious jewelry company and aimed to know the best selling produ</w:t>
+        <w:t xml:space="preserve">was elaborated based on a </w:t>
+      </w:r>
+      <w:proofErr w:type="spellStart"/>
+      <w:r>
+        <w:rPr>
+          <w:rFonts w:ascii="Arial" w:hAnsi="Arial" w:cs="Arial"/>
+          <w:sz w:val="24"/>
+          <w:szCs w:val="24"/>
+        </w:rPr>
+        <w:t>ficticious</w:t>
+      </w:r>
+      <w:proofErr w:type="spellEnd"/>
+      <w:r>
+        <w:rPr>
+          <w:rFonts w:ascii="Arial" w:hAnsi="Arial" w:cs="Arial"/>
+          <w:sz w:val="24"/>
+          <w:szCs w:val="24"/>
+        </w:rPr>
+        <w:t xml:space="preserve"> </w:t>
+      </w:r>
+      <w:proofErr w:type="spellStart"/>
+      <w:r>
+        <w:rPr>
+          <w:rFonts w:ascii="Arial" w:hAnsi="Arial" w:cs="Arial"/>
+          <w:sz w:val="24"/>
+          <w:szCs w:val="24"/>
+        </w:rPr>
+        <w:t>jewelry</w:t>
+      </w:r>
+      <w:proofErr w:type="spellEnd"/>
+      <w:r>
+        <w:rPr>
+          <w:rFonts w:ascii="Arial" w:hAnsi="Arial" w:cs="Arial"/>
+          <w:sz w:val="24"/>
+          <w:szCs w:val="24"/>
+        </w:rPr>
+        <w:t xml:space="preserve"> company and aimed to know the </w:t>
+      </w:r>
+      <w:proofErr w:type="spellStart"/>
+      <w:r>
+        <w:rPr>
+          <w:rFonts w:ascii="Arial" w:hAnsi="Arial" w:cs="Arial"/>
+          <w:sz w:val="24"/>
+          <w:szCs w:val="24"/>
+        </w:rPr>
+        <w:t>best selling</w:t>
+      </w:r>
+      <w:proofErr w:type="spellEnd"/>
+      <w:r>
+        <w:rPr>
+          <w:rFonts w:ascii="Arial" w:hAnsi="Arial" w:cs="Arial"/>
+          <w:sz w:val="24"/>
+          <w:szCs w:val="24"/>
+        </w:rPr>
+        <w:t xml:space="preserve"> produ</w:t>
       </w:r>
       <w:r>
         <w:rPr>
@@ -1633,7 +1737,25 @@
           <w:sz w:val="24"/>
           <w:szCs w:val="24"/>
         </w:rPr>
-        <w:t xml:space="preserve">The fictitious company mimics a jewellery company that sells pendants, necklaces, earrings, rings, bracelets, clocks and souvernirs with different </w:t>
+        <w:t xml:space="preserve">The fictitious company mimics a jewellery company that sells pendants, necklaces, earrings, rings, bracelets, clocks and </w:t>
+      </w:r>
+      <w:proofErr w:type="spellStart"/>
+      <w:r>
+        <w:rPr>
+          <w:rFonts w:ascii="Arial" w:hAnsi="Arial" w:cs="Arial"/>
+          <w:sz w:val="24"/>
+          <w:szCs w:val="24"/>
+        </w:rPr>
+        <w:t>souvernirs</w:t>
+      </w:r>
+      <w:proofErr w:type="spellEnd"/>
+      <w:r>
+        <w:rPr>
+          <w:rFonts w:ascii="Arial" w:hAnsi="Arial" w:cs="Arial"/>
+          <w:sz w:val="24"/>
+          <w:szCs w:val="24"/>
+        </w:rPr>
+        <w:t xml:space="preserve"> with different </w:t>
       </w:r>
       <w:r>
         <w:rPr>
@@ -1759,6 +1881,14 @@
           <w:sz w:val="24"/>
           <w:szCs w:val="24"/>
         </w:rPr>
+        <w:t xml:space="preserve"> with insights on figures that are mostly spent with products</w:t>
+      </w:r>
+      <w:r>
+        <w:rPr>
+          <w:rFonts w:ascii="Arial" w:hAnsi="Arial" w:cs="Arial"/>
+          <w:sz w:val="24"/>
+          <w:szCs w:val="24"/>
+        </w:rPr>
         <w:t>.</w:t>
       </w:r>
       <w:r>
@@ -1830,6 +1960,7 @@
         </w:rPr>
         <w:t>Date of the order (</w:t>
       </w:r>
+      <w:proofErr w:type="spellStart"/>
       <w:r>
         <w:rPr>
           <w:rFonts w:ascii="Arial" w:eastAsiaTheme="minorHAnsi" w:hAnsi="Arial" w:cs="Arial"/>
@@ -1839,6 +1970,7 @@
         </w:rPr>
         <w:t>order_date</w:t>
       </w:r>
+      <w:proofErr w:type="spellEnd"/>
       <w:r>
         <w:rPr>
           <w:rFonts w:ascii="Arial" w:eastAsiaTheme="minorHAnsi" w:hAnsi="Arial" w:cs="Arial"/>
@@ -1901,6 +2033,7 @@
         </w:rPr>
         <w:t>ID of the order (</w:t>
       </w:r>
+      <w:proofErr w:type="spellStart"/>
       <w:r>
         <w:rPr>
           <w:rFonts w:ascii="Arial" w:hAnsi="Arial" w:cs="Arial"/>
@@ -1909,6 +2042,7 @@
         </w:rPr>
         <w:t>order_id</w:t>
       </w:r>
+      <w:proofErr w:type="spellEnd"/>
       <w:r>
         <w:rPr>
           <w:rFonts w:ascii="Arial" w:hAnsi="Arial" w:cs="Arial"/>
@@ -1969,6 +2103,7 @@
         </w:rPr>
         <w:t>ID of the user (</w:t>
       </w:r>
+      <w:proofErr w:type="spellStart"/>
       <w:r>
         <w:rPr>
           <w:rFonts w:ascii="Arial" w:hAnsi="Arial" w:cs="Arial"/>
@@ -1977,6 +2112,7 @@
         </w:rPr>
         <w:t>user_id</w:t>
       </w:r>
+      <w:proofErr w:type="spellEnd"/>
       <w:r>
         <w:rPr>
           <w:rFonts w:ascii="Arial" w:hAnsi="Arial" w:cs="Arial"/>
@@ -2089,6 +2225,7 @@
         </w:rPr>
         <w:t>Category ID (</w:t>
       </w:r>
+      <w:proofErr w:type="spellStart"/>
       <w:r>
         <w:rPr>
           <w:rFonts w:ascii="Arial" w:hAnsi="Arial" w:cs="Arial"/>
@@ -2097,6 +2234,7 @@
         </w:rPr>
         <w:t>category_id</w:t>
       </w:r>
+      <w:proofErr w:type="spellEnd"/>
       <w:r>
         <w:rPr>
           <w:rFonts w:ascii="Arial" w:hAnsi="Arial" w:cs="Arial"/>
@@ -2345,6 +2483,7 @@
         </w:rPr>
         <w:t>Price ID (</w:t>
       </w:r>
+      <w:proofErr w:type="spellStart"/>
       <w:r>
         <w:rPr>
           <w:rFonts w:ascii="Arial" w:hAnsi="Arial" w:cs="Arial"/>
@@ -2353,6 +2492,7 @@
         </w:rPr>
         <w:t>price_id</w:t>
       </w:r>
+      <w:proofErr w:type="spellEnd"/>
       <w:r>
         <w:rPr>
           <w:rFonts w:ascii="Arial" w:hAnsi="Arial" w:cs="Arial"/>
@@ -2642,6 +2782,7 @@
           <w:sz w:val="24"/>
           <w:szCs w:val="24"/>
         </w:rPr>
+        <w:lastRenderedPageBreak/>
         <w:t>In the next section, more details about how the Machi</w:t>
       </w:r>
       <w:r>
@@ -2685,7 +2826,6 @@
           <w:sz w:val="24"/>
           <w:szCs w:val="24"/>
         </w:rPr>
-        <w:lastRenderedPageBreak/>
         <w:t xml:space="preserve">Argument </w:t>
       </w:r>
     </w:p>
@@ -2931,7 +3071,25 @@
           <w:sz w:val="24"/>
           <w:szCs w:val="24"/>
         </w:rPr>
-        <w:t xml:space="preserve"> we would need to consider the importance of having a stationary dataset and perform analysis based in an attribute that would not pose challenges in terms of data handling such as gaps or non-linear data (NaN or null values). </w:t>
+        <w:t xml:space="preserve"> we would need to consider the importance of having a stationary dataset and perform analysis based in an attribute that would not pose challenges in terms of data handling such as gaps or non-linear data (</w:t>
+      </w:r>
+      <w:proofErr w:type="spellStart"/>
+      <w:r>
+        <w:rPr>
+          <w:rFonts w:ascii="Arial" w:hAnsi="Arial" w:cs="Arial"/>
+          <w:sz w:val="24"/>
+          <w:szCs w:val="24"/>
+        </w:rPr>
+        <w:t>NaN</w:t>
+      </w:r>
+      <w:proofErr w:type="spellEnd"/>
+      <w:r>
+        <w:rPr>
+          <w:rFonts w:ascii="Arial" w:hAnsi="Arial" w:cs="Arial"/>
+          <w:sz w:val="24"/>
+          <w:szCs w:val="24"/>
+        </w:rPr>
+        <w:t xml:space="preserve"> or null values). </w:t>
       </w:r>
     </w:p>
     <w:p>
@@ -3297,7 +3455,31 @@
           <w:sz w:val="24"/>
           <w:szCs w:val="24"/>
         </w:rPr>
-        <w:t>he ARIMA model is a generalization of the ARMA model (AutoRegressive Moving Average model), suitable for handling non-stationary time series</w:t>
+        <w:t>he ARIMA model is a generalization of the ARMA model (</w:t>
+      </w:r>
+      <w:proofErr w:type="spellStart"/>
+      <w:r>
+        <w:rPr>
+          <w:rFonts w:ascii="Arial" w:hAnsi="Arial" w:cs="Arial"/>
+          <w:bCs/>
+          <w:i/>
+          <w:iCs/>
+          <w:sz w:val="24"/>
+          <w:szCs w:val="24"/>
+        </w:rPr>
+        <w:t>AutoRegressive</w:t>
+      </w:r>
+      <w:proofErr w:type="spellEnd"/>
+      <w:r>
+        <w:rPr>
+          <w:rFonts w:ascii="Arial" w:hAnsi="Arial" w:cs="Arial"/>
+          <w:bCs/>
+          <w:i/>
+          <w:iCs/>
+          <w:sz w:val="24"/>
+          <w:szCs w:val="24"/>
+        </w:rPr>
+        <w:t xml:space="preserve"> Moving Average model), suitable for handling non-stationary time series</w:t>
       </w:r>
       <w:r>
         <w:rPr>
@@ -3439,6 +3621,7 @@
           <w:sz w:val="24"/>
           <w:szCs w:val="24"/>
         </w:rPr>
+        <w:lastRenderedPageBreak/>
         <w:t xml:space="preserve"> </w:t>
       </w:r>
       <w:r>
@@ -3515,7 +3698,6 @@
           <w:sz w:val="24"/>
           <w:szCs w:val="24"/>
         </w:rPr>
-        <w:lastRenderedPageBreak/>
         <w:drawing>
           <wp:inline distT="0" distB="0" distL="0" distR="0" wp14:anchorId="07BCA74E" wp14:editId="665D4AB7">
             <wp:extent cx="3569072" cy="1320165"/>
@@ -3616,6 +3798,74 @@
           <w:sz w:val="24"/>
           <w:szCs w:val="24"/>
         </w:rPr>
+        <w:t xml:space="preserve">Forecast errors. </w:t>
+      </w:r>
+    </w:p>
+    <w:p>
+      <w:pPr>
+        <w:pStyle w:val="ListParagraph"/>
+        <w:shd w:val="clear" w:color="auto" w:fill="FFFFFF"/>
+        <w:spacing w:after="0" w:line="360" w:lineRule="auto"/>
+        <w:ind w:left="0"/>
+        <w:jc w:val="both"/>
+        <w:rPr>
+          <w:rFonts w:ascii="Arial" w:hAnsi="Arial" w:cs="Arial"/>
+          <w:b/>
+          <w:sz w:val="24"/>
+          <w:szCs w:val="24"/>
+        </w:rPr>
+      </w:pPr>
+      <w:r>
+        <w:rPr>
+          <w:rFonts w:ascii="Arial" w:hAnsi="Arial" w:cs="Arial"/>
+          <w:b/>
+          <w:sz w:val="24"/>
+          <w:szCs w:val="24"/>
+        </w:rPr>
+        <w:lastRenderedPageBreak/>
+        <w:drawing>
+          <wp:inline distT="0" distB="0" distL="0" distR="0" wp14:anchorId="3E3BBB6D" wp14:editId="149228EE">
+            <wp:extent cx="3771900" cy="3073400"/>
+            <wp:effectExtent l="0" t="0" r="0" b="0"/>
+            <wp:docPr id="1976132347" name="Picture 1"/>
+            <wp:cNvGraphicFramePr>
+              <a:graphicFrameLocks xmlns:a="http://schemas.openxmlformats.org/drawingml/2006/main" noChangeAspect="1"/>
+            </wp:cNvGraphicFramePr>
+            <a:graphic xmlns:a="http://schemas.openxmlformats.org/drawingml/2006/main">
+              <a:graphicData uri="http://schemas.openxmlformats.org/drawingml/2006/picture">
+                <pic:pic xmlns:pic="http://schemas.openxmlformats.org/drawingml/2006/picture">
+                  <pic:nvPicPr>
+                    <pic:cNvPr id="1976132347" name=""/>
+                    <pic:cNvPicPr/>
+                  </pic:nvPicPr>
+                  <pic:blipFill>
+                    <a:blip r:embed="rId9"/>
+                    <a:stretch>
+                      <a:fillRect/>
+                    </a:stretch>
+                  </pic:blipFill>
+                  <pic:spPr>
+                    <a:xfrm>
+                      <a:off x="0" y="0"/>
+                      <a:ext cx="3771900" cy="3073400"/>
+                    </a:xfrm>
+                    <a:prstGeom prst="rect">
+                      <a:avLst/>
+                    </a:prstGeom>
+                  </pic:spPr>
+                </pic:pic>
+              </a:graphicData>
+            </a:graphic>
+          </wp:inline>
+        </w:drawing>
+      </w:r>
+      <w:r>
+        <w:rPr>
+          <w:rFonts w:ascii="Arial" w:hAnsi="Arial" w:cs="Arial"/>
+          <w:b/>
+          <w:sz w:val="24"/>
+          <w:szCs w:val="24"/>
+        </w:rPr>
         <w:br/>
       </w:r>
       <w:r>
@@ -3625,8 +3875,66 @@
           <w:sz w:val="24"/>
           <w:szCs w:val="24"/>
         </w:rPr>
+        <w:drawing>
+          <wp:inline distT="0" distB="0" distL="0" distR="0" wp14:anchorId="1F5EF46E" wp14:editId="18D3EDD0">
+            <wp:extent cx="3771900" cy="3073400"/>
+            <wp:effectExtent l="0" t="0" r="0" b="0"/>
+            <wp:docPr id="1031214602" name="Picture 1"/>
+            <wp:cNvGraphicFramePr>
+              <a:graphicFrameLocks xmlns:a="http://schemas.openxmlformats.org/drawingml/2006/main" noChangeAspect="1"/>
+            </wp:cNvGraphicFramePr>
+            <a:graphic xmlns:a="http://schemas.openxmlformats.org/drawingml/2006/main">
+              <a:graphicData uri="http://schemas.openxmlformats.org/drawingml/2006/picture">
+                <pic:pic xmlns:pic="http://schemas.openxmlformats.org/drawingml/2006/picture">
+                  <pic:nvPicPr>
+                    <pic:cNvPr id="1031214602" name=""/>
+                    <pic:cNvPicPr/>
+                  </pic:nvPicPr>
+                  <pic:blipFill>
+                    <a:blip r:embed="rId10"/>
+                    <a:stretch>
+                      <a:fillRect/>
+                    </a:stretch>
+                  </pic:blipFill>
+                  <pic:spPr>
+                    <a:xfrm>
+                      <a:off x="0" y="0"/>
+                      <a:ext cx="3771900" cy="3073400"/>
+                    </a:xfrm>
+                    <a:prstGeom prst="rect">
+                      <a:avLst/>
+                    </a:prstGeom>
+                  </pic:spPr>
+                </pic:pic>
+              </a:graphicData>
+            </a:graphic>
+          </wp:inline>
+        </w:drawing>
+      </w:r>
+      <w:r>
+        <w:rPr>
+          <w:rFonts w:ascii="Arial" w:hAnsi="Arial" w:cs="Arial"/>
+          <w:b/>
+          <w:sz w:val="24"/>
+          <w:szCs w:val="24"/>
+        </w:rPr>
         <w:br/>
       </w:r>
+    </w:p>
+    <w:p>
+      <w:pPr>
+        <w:pStyle w:val="ListParagraph"/>
+        <w:shd w:val="clear" w:color="auto" w:fill="FFFFFF"/>
+        <w:spacing w:after="0" w:line="360" w:lineRule="auto"/>
+        <w:ind w:left="0"/>
+        <w:jc w:val="both"/>
+        <w:rPr>
+          <w:rFonts w:ascii="Arial" w:hAnsi="Arial" w:cs="Arial"/>
+          <w:b/>
+          <w:sz w:val="24"/>
+          <w:szCs w:val="24"/>
+        </w:rPr>
+      </w:pPr>
       <w:r>
         <w:rPr>
           <w:rFonts w:ascii="Arial" w:hAnsi="Arial" w:cs="Arial"/>
@@ -3645,6 +3953,305 @@
         </w:rPr>
         <w:br/>
       </w:r>
+      <w:r>
+        <w:rPr>
+          <w:rFonts w:ascii="Arial" w:hAnsi="Arial" w:cs="Arial"/>
+          <w:b/>
+          <w:sz w:val="24"/>
+          <w:szCs w:val="24"/>
+        </w:rPr>
+        <w:t>c</w:t>
+      </w:r>
+      <w:r>
+        <w:rPr>
+          <w:rFonts w:ascii="Arial" w:hAnsi="Arial" w:cs="Arial"/>
+          <w:b/>
+          <w:sz w:val="24"/>
+          <w:szCs w:val="24"/>
+        </w:rPr>
+        <w:t xml:space="preserve">) </w:t>
+      </w:r>
+      <w:r>
+        <w:rPr>
+          <w:rFonts w:ascii="Arial" w:hAnsi="Arial" w:cs="Arial"/>
+          <w:b/>
+          <w:sz w:val="24"/>
+          <w:szCs w:val="24"/>
+        </w:rPr>
+        <w:t>ACF:</w:t>
+      </w:r>
+    </w:p>
+    <w:p>
+      <w:pPr>
+        <w:pStyle w:val="ListParagraph"/>
+        <w:shd w:val="clear" w:color="auto" w:fill="FFFFFF"/>
+        <w:spacing w:after="0" w:line="360" w:lineRule="auto"/>
+        <w:ind w:left="0"/>
+        <w:jc w:val="both"/>
+        <w:rPr>
+          <w:rFonts w:ascii="Arial" w:hAnsi="Arial" w:cs="Arial"/>
+          <w:b/>
+          <w:sz w:val="24"/>
+          <w:szCs w:val="24"/>
+        </w:rPr>
+      </w:pPr>
+      <w:r>
+        <w:rPr>
+          <w:rFonts w:ascii="Arial" w:hAnsi="Arial" w:cs="Arial"/>
+          <w:b/>
+          <w:sz w:val="24"/>
+          <w:szCs w:val="24"/>
+        </w:rPr>
+        <w:lastRenderedPageBreak/>
+        <w:drawing>
+          <wp:inline distT="0" distB="0" distL="0" distR="0" wp14:anchorId="4035AC27" wp14:editId="1AA0065F">
+            <wp:extent cx="4220524" cy="2895600"/>
+            <wp:effectExtent l="0" t="0" r="0" b="0"/>
+            <wp:docPr id="2097015911" name="Picture 1"/>
+            <wp:cNvGraphicFramePr>
+              <a:graphicFrameLocks xmlns:a="http://schemas.openxmlformats.org/drawingml/2006/main" noChangeAspect="1"/>
+            </wp:cNvGraphicFramePr>
+            <a:graphic xmlns:a="http://schemas.openxmlformats.org/drawingml/2006/main">
+              <a:graphicData uri="http://schemas.openxmlformats.org/drawingml/2006/picture">
+                <pic:pic xmlns:pic="http://schemas.openxmlformats.org/drawingml/2006/picture">
+                  <pic:nvPicPr>
+                    <pic:cNvPr id="2097015911" name=""/>
+                    <pic:cNvPicPr/>
+                  </pic:nvPicPr>
+                  <pic:blipFill>
+                    <a:blip r:embed="rId11"/>
+                    <a:stretch>
+                      <a:fillRect/>
+                    </a:stretch>
+                  </pic:blipFill>
+                  <pic:spPr>
+                    <a:xfrm>
+                      <a:off x="0" y="0"/>
+                      <a:ext cx="4224623" cy="2898412"/>
+                    </a:xfrm>
+                    <a:prstGeom prst="rect">
+                      <a:avLst/>
+                    </a:prstGeom>
+                  </pic:spPr>
+                </pic:pic>
+              </a:graphicData>
+            </a:graphic>
+          </wp:inline>
+        </w:drawing>
+      </w:r>
+    </w:p>
+    <w:p>
+      <w:pPr>
+        <w:pStyle w:val="ListParagraph"/>
+        <w:shd w:val="clear" w:color="auto" w:fill="FFFFFF"/>
+        <w:spacing w:after="0" w:line="360" w:lineRule="auto"/>
+        <w:ind w:left="0"/>
+        <w:jc w:val="both"/>
+        <w:rPr>
+          <w:rFonts w:ascii="Arial" w:hAnsi="Arial" w:cs="Arial"/>
+          <w:b/>
+          <w:sz w:val="24"/>
+          <w:szCs w:val="24"/>
+        </w:rPr>
+      </w:pPr>
+      <w:r>
+        <w:rPr>
+          <w:rFonts w:ascii="Arial" w:hAnsi="Arial" w:cs="Arial"/>
+          <w:b/>
+          <w:sz w:val="24"/>
+          <w:szCs w:val="24"/>
+        </w:rPr>
+        <w:t xml:space="preserve">PACF: </w:t>
+      </w:r>
+      <w:r>
+        <w:rPr>
+          <w:rFonts w:ascii="Arial" w:hAnsi="Arial" w:cs="Arial"/>
+          <w:b/>
+          <w:sz w:val="24"/>
+          <w:szCs w:val="24"/>
+        </w:rPr>
+        <w:t xml:space="preserve">. </w:t>
+      </w:r>
+    </w:p>
+    <w:p>
+      <w:pPr>
+        <w:pStyle w:val="ListParagraph"/>
+        <w:shd w:val="clear" w:color="auto" w:fill="FFFFFF"/>
+        <w:spacing w:after="0" w:line="360" w:lineRule="auto"/>
+        <w:ind w:left="0"/>
+        <w:jc w:val="both"/>
+        <w:rPr>
+          <w:rFonts w:ascii="Arial" w:hAnsi="Arial" w:cs="Arial"/>
+          <w:b/>
+          <w:sz w:val="24"/>
+          <w:szCs w:val="24"/>
+        </w:rPr>
+      </w:pPr>
+      <w:r>
+        <w:rPr>
+          <w:rFonts w:ascii="Arial" w:hAnsi="Arial" w:cs="Arial"/>
+          <w:b/>
+          <w:sz w:val="24"/>
+          <w:szCs w:val="24"/>
+        </w:rPr>
+        <w:drawing>
+          <wp:inline distT="0" distB="0" distL="0" distR="0" wp14:anchorId="5FB9C998" wp14:editId="4D1CC398">
+            <wp:extent cx="4220524" cy="2895600"/>
+            <wp:effectExtent l="0" t="0" r="0" b="0"/>
+            <wp:docPr id="150244745" name="Picture 1"/>
+            <wp:cNvGraphicFramePr>
+              <a:graphicFrameLocks xmlns:a="http://schemas.openxmlformats.org/drawingml/2006/main" noChangeAspect="1"/>
+            </wp:cNvGraphicFramePr>
+            <a:graphic xmlns:a="http://schemas.openxmlformats.org/drawingml/2006/main">
+              <a:graphicData uri="http://schemas.openxmlformats.org/drawingml/2006/picture">
+                <pic:pic xmlns:pic="http://schemas.openxmlformats.org/drawingml/2006/picture">
+                  <pic:nvPicPr>
+                    <pic:cNvPr id="150244745" name=""/>
+                    <pic:cNvPicPr/>
+                  </pic:nvPicPr>
+                  <pic:blipFill>
+                    <a:blip r:embed="rId12"/>
+                    <a:stretch>
+                      <a:fillRect/>
+                    </a:stretch>
+                  </pic:blipFill>
+                  <pic:spPr>
+                    <a:xfrm>
+                      <a:off x="0" y="0"/>
+                      <a:ext cx="4230312" cy="2902315"/>
+                    </a:xfrm>
+                    <a:prstGeom prst="rect">
+                      <a:avLst/>
+                    </a:prstGeom>
+                  </pic:spPr>
+                </pic:pic>
+              </a:graphicData>
+            </a:graphic>
+          </wp:inline>
+        </w:drawing>
+      </w:r>
+      <w:r>
+        <w:rPr>
+          <w:rFonts w:ascii="Arial" w:hAnsi="Arial" w:cs="Arial"/>
+          <w:b/>
+          <w:sz w:val="24"/>
+          <w:szCs w:val="24"/>
+        </w:rPr>
+        <w:br/>
+      </w:r>
+    </w:p>
+    <w:p>
+      <w:pPr>
+        <w:pStyle w:val="ListParagraph"/>
+        <w:shd w:val="clear" w:color="auto" w:fill="FFFFFF"/>
+        <w:spacing w:after="0" w:line="360" w:lineRule="auto"/>
+        <w:ind w:left="0"/>
+        <w:jc w:val="both"/>
+        <w:rPr>
+          <w:rFonts w:ascii="Arial" w:hAnsi="Arial" w:cs="Arial"/>
+          <w:b/>
+          <w:sz w:val="24"/>
+          <w:szCs w:val="24"/>
+        </w:rPr>
+      </w:pPr>
+    </w:p>
+    <w:p>
+      <w:pPr>
+        <w:pStyle w:val="ListParagraph"/>
+        <w:shd w:val="clear" w:color="auto" w:fill="FFFFFF"/>
+        <w:spacing w:after="0" w:line="360" w:lineRule="auto"/>
+        <w:ind w:left="0"/>
+        <w:jc w:val="both"/>
+        <w:rPr>
+          <w:rFonts w:ascii="Arial" w:hAnsi="Arial" w:cs="Arial"/>
+          <w:b/>
+          <w:sz w:val="24"/>
+          <w:szCs w:val="24"/>
+        </w:rPr>
+      </w:pPr>
+      <w:r>
+        <w:rPr>
+          <w:rFonts w:ascii="Arial" w:hAnsi="Arial" w:cs="Arial"/>
+          <w:b/>
+          <w:sz w:val="24"/>
+          <w:szCs w:val="24"/>
+        </w:rPr>
+        <w:t xml:space="preserve">**ACF:** Direct and indirect effect of values in previous time lags. In the graph we can see the strongest correlation at early points of the time series and the following lags are stabilized with weak correlation between lags (but not negative). </w:t>
+      </w:r>
+    </w:p>
+    <w:p>
+      <w:pPr>
+        <w:pStyle w:val="ListParagraph"/>
+        <w:shd w:val="clear" w:color="auto" w:fill="FFFFFF"/>
+        <w:spacing w:after="0" w:line="360" w:lineRule="auto"/>
+        <w:ind w:left="0"/>
+        <w:jc w:val="both"/>
+        <w:rPr>
+          <w:rFonts w:ascii="Arial" w:hAnsi="Arial" w:cs="Arial"/>
+          <w:b/>
+          <w:sz w:val="24"/>
+          <w:szCs w:val="24"/>
+        </w:rPr>
+      </w:pPr>
+    </w:p>
+    <w:p>
+      <w:pPr>
+        <w:pStyle w:val="ListParagraph"/>
+        <w:shd w:val="clear" w:color="auto" w:fill="FFFFFF"/>
+        <w:spacing w:after="0" w:line="360" w:lineRule="auto"/>
+        <w:ind w:left="0"/>
+        <w:jc w:val="both"/>
+        <w:rPr>
+          <w:rFonts w:ascii="Arial" w:hAnsi="Arial" w:cs="Arial"/>
+          <w:b/>
+          <w:sz w:val="24"/>
+          <w:szCs w:val="24"/>
+        </w:rPr>
+      </w:pPr>
+      <w:r>
+        <w:rPr>
+          <w:rFonts w:ascii="Arial" w:hAnsi="Arial" w:cs="Arial"/>
+          <w:b/>
+          <w:sz w:val="24"/>
+          <w:szCs w:val="24"/>
+        </w:rPr>
+        <w:t xml:space="preserve">**PACF**: Plot shows the most common </w:t>
+      </w:r>
+      <w:proofErr w:type="spellStart"/>
+      <w:r>
+        <w:rPr>
+          <w:rFonts w:ascii="Arial" w:hAnsi="Arial" w:cs="Arial"/>
+          <w:b/>
+          <w:sz w:val="24"/>
+          <w:szCs w:val="24"/>
+        </w:rPr>
+        <w:t>scenarion</w:t>
+      </w:r>
+      <w:proofErr w:type="spellEnd"/>
+      <w:r>
+        <w:rPr>
+          <w:rFonts w:ascii="Arial" w:hAnsi="Arial" w:cs="Arial"/>
+          <w:b/>
+          <w:sz w:val="24"/>
+          <w:szCs w:val="24"/>
+        </w:rPr>
+        <w:t xml:space="preserve"> for PACF which is a significant spike on the initial lags and drops to zero on subsequent lags.</w:t>
+      </w:r>
+    </w:p>
+    <w:p>
+      <w:pPr>
+        <w:pStyle w:val="ListParagraph"/>
+        <w:shd w:val="clear" w:color="auto" w:fill="FFFFFF"/>
+        <w:spacing w:after="0" w:line="360" w:lineRule="auto"/>
+        <w:ind w:left="0"/>
+        <w:jc w:val="both"/>
+        <w:rPr>
+          <w:rFonts w:ascii="Arial" w:hAnsi="Arial" w:cs="Arial"/>
+          <w:b/>
+          <w:sz w:val="24"/>
+          <w:szCs w:val="24"/>
+        </w:rPr>
+      </w:pPr>
     </w:p>
     <w:p>
       <w:pPr>
@@ -3672,6 +4279,88 @@
         </w:rPr>
         <w:t xml:space="preserve"> </w:t>
       </w:r>
+      <w:r>
+        <w:rPr>
+          <w:rFonts w:ascii="Arial" w:hAnsi="Arial" w:cs="Arial"/>
+          <w:b/>
+          <w:sz w:val="24"/>
+          <w:szCs w:val="24"/>
+        </w:rPr>
+        <w:t>Question 2</w:t>
+      </w:r>
+    </w:p>
+    <w:p>
+      <w:pPr>
+        <w:pStyle w:val="ListParagraph"/>
+        <w:shd w:val="clear" w:color="auto" w:fill="FFFFFF"/>
+        <w:spacing w:after="0" w:line="360" w:lineRule="auto"/>
+        <w:jc w:val="both"/>
+        <w:rPr>
+          <w:rFonts w:ascii="Arial" w:hAnsi="Arial" w:cs="Arial"/>
+          <w:b/>
+          <w:sz w:val="24"/>
+          <w:szCs w:val="24"/>
+        </w:rPr>
+      </w:pPr>
+      <w:r>
+        <w:rPr>
+          <w:rFonts w:ascii="Arial" w:hAnsi="Arial" w:cs="Arial"/>
+          <w:b/>
+          <w:sz w:val="24"/>
+          <w:szCs w:val="24"/>
+        </w:rPr>
+        <w:t xml:space="preserve">Text analytics </w:t>
+      </w:r>
+    </w:p>
+    <w:p>
+      <w:pPr>
+        <w:pStyle w:val="ListParagraph"/>
+        <w:shd w:val="clear" w:color="auto" w:fill="FFFFFF"/>
+        <w:spacing w:after="0" w:line="360" w:lineRule="auto"/>
+        <w:jc w:val="both"/>
+        <w:rPr>
+          <w:rFonts w:ascii="Arial" w:hAnsi="Arial" w:cs="Arial"/>
+          <w:bCs/>
+          <w:sz w:val="24"/>
+          <w:szCs w:val="24"/>
+        </w:rPr>
+      </w:pPr>
+      <w:r>
+        <w:rPr>
+          <w:rFonts w:ascii="Arial" w:hAnsi="Arial" w:cs="Arial"/>
+          <w:bCs/>
+          <w:sz w:val="24"/>
+          <w:szCs w:val="24"/>
+        </w:rPr>
+        <w:lastRenderedPageBreak/>
+        <w:t xml:space="preserve">The dataset used for Text Analysis using analytics tools, was also collected from Kaggle. The main idea was to </w:t>
+      </w:r>
+    </w:p>
+    <w:p>
+      <w:pPr>
+        <w:shd w:val="clear" w:color="auto" w:fill="FFFFFF"/>
+        <w:spacing w:after="0" w:line="360" w:lineRule="auto"/>
+        <w:jc w:val="both"/>
+        <w:rPr>
+          <w:rFonts w:ascii="Arial" w:hAnsi="Arial" w:cs="Arial"/>
+          <w:b/>
+          <w:sz w:val="24"/>
+          <w:szCs w:val="24"/>
+        </w:rPr>
+      </w:pPr>
+    </w:p>
+    <w:p>
+      <w:pPr>
+        <w:shd w:val="clear" w:color="auto" w:fill="FFFFFF"/>
+        <w:spacing w:after="0" w:line="360" w:lineRule="auto"/>
+        <w:jc w:val="both"/>
+        <w:rPr>
+          <w:rFonts w:ascii="Arial" w:hAnsi="Arial" w:cs="Arial"/>
+          <w:b/>
+          <w:sz w:val="24"/>
+          <w:szCs w:val="24"/>
+        </w:rPr>
+      </w:pPr>
     </w:p>
     <w:p>
       <w:pPr>
@@ -3690,19 +4379,14 @@
           <w:szCs w:val="24"/>
         </w:rPr>
       </w:pPr>
-      <w:r>
-        <w:rPr>
-          <w:rFonts w:ascii="Arial" w:hAnsi="Arial" w:cs="Arial"/>
-          <w:b/>
-          <w:sz w:val="24"/>
-          <w:szCs w:val="24"/>
-        </w:rPr>
-        <w:t>References</w:t>
-      </w:r>
     </w:p>
     <w:p>
       <w:pPr>
         <w:pStyle w:val="ListParagraph"/>
+        <w:numPr>
+          <w:ilvl w:val="0"/>
+          <w:numId w:val="4"/>
+        </w:numPr>
         <w:shd w:val="clear" w:color="auto" w:fill="FFFFFF"/>
         <w:spacing w:after="0" w:line="360" w:lineRule="auto"/>
         <w:jc w:val="both"/>
@@ -3720,9 +4404,32 @@
           <w:sz w:val="24"/>
           <w:szCs w:val="24"/>
         </w:rPr>
+        <w:t>References</w:t>
+      </w:r>
+    </w:p>
+    <w:p>
+      <w:pPr>
+        <w:pStyle w:val="ListParagraph"/>
+        <w:shd w:val="clear" w:color="auto" w:fill="FFFFFF"/>
+        <w:spacing w:after="0" w:line="360" w:lineRule="auto"/>
+        <w:jc w:val="both"/>
+        <w:rPr>
+          <w:rFonts w:ascii="Arial" w:hAnsi="Arial" w:cs="Arial"/>
+          <w:b/>
+          <w:sz w:val="24"/>
+          <w:szCs w:val="24"/>
+        </w:rPr>
+      </w:pPr>
+      <w:r>
+        <w:rPr>
+          <w:rFonts w:ascii="Arial" w:hAnsi="Arial" w:cs="Arial"/>
+          <w:b/>
+          <w:sz w:val="24"/>
+          <w:szCs w:val="24"/>
+        </w:rPr>
         <w:t xml:space="preserve"> </w:t>
       </w:r>
-      <w:hyperlink r:id="rId9" w:history="1">
+      <w:hyperlink r:id="rId13" w:history="1">
         <w:r>
           <w:rPr>
             <w:rStyle w:val="Hyperlink"/>
@@ -3773,42 +4480,30 @@
         </w:rPr>
         <w:t>&gt; [Accessed 30 November 2023]</w:t>
       </w:r>
-    </w:p>
-    <w:p>
-      <w:pPr>
-        <w:shd w:val="clear" w:color="auto" w:fill="FFFFFF"/>
-        <w:spacing w:after="0" w:line="360" w:lineRule="auto"/>
-        <w:jc w:val="both"/>
-        <w:rPr>
-          <w:rFonts w:ascii="Arial" w:hAnsi="Arial" w:cs="Arial"/>
-          <w:b/>
-          <w:sz w:val="24"/>
-          <w:szCs w:val="24"/>
-        </w:rPr>
-      </w:pPr>
-      <w:r>
-        <w:rPr>
-          <w:rFonts w:ascii="Arial" w:eastAsia="Times New Roman" w:hAnsi="Arial" w:cs="Arial"/>
-          <w:b/>
-          <w:bCs/>
-          <w:color w:val="000000"/>
-          <w:kern w:val="36"/>
-          <w:sz w:val="36"/>
-          <w:szCs w:val="36"/>
-          <w:lang w:eastAsia="en-GB"/>
+      <w:r>
+        <w:rPr>
+          <w:rFonts w:ascii="Arial" w:hAnsi="Arial" w:cs="Arial"/>
+          <w:b/>
+          <w:sz w:val="24"/>
+          <w:szCs w:val="24"/>
+        </w:rPr>
+        <w:t xml:space="preserve"> </w:t>
+      </w:r>
+      <w:r>
+        <w:rPr>
+          <w:rFonts w:ascii="Arial" w:hAnsi="Arial" w:cs="Arial"/>
+          <w:b/>
+          <w:sz w:val="24"/>
+          <w:szCs w:val="24"/>
         </w:rPr>
         <w:t>A Review of ARIMA vs. Machine Learning Approaches for Time Series Forecasting in Data Driven Networks</w:t>
       </w:r>
       <w:r>
         <w:rPr>
-          <w:rFonts w:ascii="Arial" w:eastAsia="Times New Roman" w:hAnsi="Arial" w:cs="Arial"/>
-          <w:b/>
-          <w:bCs/>
-          <w:color w:val="000000"/>
-          <w:kern w:val="36"/>
-          <w:sz w:val="36"/>
-          <w:szCs w:val="36"/>
-          <w:lang w:eastAsia="en-GB"/>
+          <w:rFonts w:ascii="Arial" w:hAnsi="Arial" w:cs="Arial"/>
+          <w:b/>
+          <w:sz w:val="24"/>
+          <w:szCs w:val="24"/>
         </w:rPr>
         <w:t xml:space="preserve"> </w:t>
       </w:r>

</xml_diff>